<commit_message>
pre_print v1 rendered for submission
</commit_message>
<xml_diff>
--- a/report.docx
+++ b/report.docx
@@ -1701,6 +1701,25 @@
       </w:r>
       <w:r>
         <w:t xml:space="preserve">(Pedersen, 2024)</w:t>
+      </w:r>
+      <w:r>
+        <w:t xml:space="preserve">, quarto v. 1.4</w:t>
+      </w:r>
+      <w:r>
+        <w:t xml:space="preserve"> </w:t>
+      </w:r>
+      <w:r>
+        <w:t xml:space="preserve">(</w:t>
+      </w:r>
+      <w:r>
+        <w:rPr>
+          <w:bCs/>
+          <w:b/>
+        </w:rPr>
+        <w:t xml:space="preserve">quarto?</w:t>
+      </w:r>
+      <w:r>
+        <w:t xml:space="preserve">)</w:t>
       </w:r>
       <w:r>
         <w:t xml:space="preserve">, renv v. 1.0.3</w:t>

</xml_diff>